<commit_message>
Adding Guide for Adding Folders To STM Project.docx
</commit_message>
<xml_diff>
--- a/Docs/STM32 IDE/Guide for Adding Folders To STM Project.docx
+++ b/Docs/STM32 IDE/Guide for Adding Folders To STM Project.docx
@@ -1,21 +1,13 @@
 
 <file path=word/document.xml><?xml version="1.0" encoding="utf-8"?>
-<w:document xmlns:wpc="http://schemas.microsoft.com/office/word/2010/wordprocessingCanvas" xmlns:cx="http://schemas.microsoft.com/office/drawing/2014/chartex" xmlns:cx1="http://schemas.microsoft.com/office/drawing/2015/9/8/chartex" xmlns:cx2="http://schemas.microsoft.com/office/drawing/2015/10/21/chartex" xmlns:cx3="http://schemas.microsoft.com/office/drawing/2016/5/9/chartex" xmlns:cx4="http://schemas.microsoft.com/office/drawing/2016/5/10/chartex" xmlns:cx5="http://schemas.microsoft.com/office/drawing/2016/5/11/chartex" xmlns:cx6="http://schemas.microsoft.com/office/drawing/2016/5/12/chartex" xmlns:cx7="http://schemas.microsoft.com/office/drawing/2016/5/13/chartex" xmlns:cx8="http://schemas.microsoft.com/office/drawing/2016/5/14/chartex" xmlns:mc="http://schemas.openxmlformats.org/markup-compatibility/2006" xmlns:aink="http://schemas.microsoft.com/office/drawing/2016/ink" xmlns:am3d="http://schemas.microsoft.com/office/drawing/2017/model3d" xmlns:o="urn:schemas-microsoft-com:office:office" xmlns:oel="http://schemas.microsoft.com/office/2019/extlst" xmlns:r="http://schemas.openxmlformats.org/officeDocument/2006/relationships" xmlns:m="http://schemas.openxmlformats.org/officeDocument/2006/math" xmlns:v="urn:schemas-microsoft-com:vml" xmlns:wp14="http://schemas.microsoft.com/office/word/2010/wordprocessingDrawing" xmlns:wp="http://schemas.openxmlformats.org/drawingml/2006/wordprocessingDrawing" xmlns:w10="urn:schemas-microsoft-com:office:word" xmlns:w="http://schemas.openxmlformats.org/wordprocessingml/2006/main" xmlns:w14="http://schemas.microsoft.com/office/word/2010/wordml" xmlns:w15="http://schemas.microsoft.com/office/word/2012/wordml" xmlns:w16cex="http://schemas.microsoft.com/office/word/2018/wordml/cex" xmlns:w16cid="http://schemas.microsoft.com/office/word/2016/wordml/cid" xmlns:w16="http://schemas.microsoft.com/office/word/2018/wordml" xmlns:w16sdtdh="http://schemas.microsoft.com/office/word/2020/wordml/sdtdatahash" xmlns:w16se="http://schemas.microsoft.com/office/word/2015/wordml/symex" xmlns:wpg="http://schemas.microsoft.com/office/word/2010/wordprocessingGroup" xmlns:wpi="http://schemas.microsoft.com/office/word/2010/wordprocessingInk" xmlns:wne="http://schemas.microsoft.com/office/word/2006/wordml" xmlns:wps="http://schemas.microsoft.com/office/word/2010/wordprocessingShape" mc:Ignorable="w14 w15 w16se w16cid w16 w16cex w16sdtdh wp14">
+<w:document xmlns:wpc="http://schemas.microsoft.com/office/word/2010/wordprocessingCanvas" xmlns:cx="http://schemas.microsoft.com/office/drawing/2014/chartex" xmlns:cx1="http://schemas.microsoft.com/office/drawing/2015/9/8/chartex" xmlns:cx2="http://schemas.microsoft.com/office/drawing/2015/10/21/chartex" xmlns:cx3="http://schemas.microsoft.com/office/drawing/2016/5/9/chartex" xmlns:cx4="http://schemas.microsoft.com/office/drawing/2016/5/10/chartex" xmlns:cx5="http://schemas.microsoft.com/office/drawing/2016/5/11/chartex" xmlns:cx6="http://schemas.microsoft.com/office/drawing/2016/5/12/chartex" xmlns:cx7="http://schemas.microsoft.com/office/drawing/2016/5/13/chartex" xmlns:cx8="http://schemas.microsoft.com/office/drawing/2016/5/14/chartex" xmlns:mc="http://schemas.openxmlformats.org/markup-compatibility/2006" xmlns:aink="http://schemas.microsoft.com/office/drawing/2016/ink" xmlns:am3d="http://schemas.microsoft.com/office/drawing/2017/model3d" xmlns:o="urn:schemas-microsoft-com:office:office" xmlns:oel="http://schemas.microsoft.com/office/2019/extlst" xmlns:r="http://schemas.openxmlformats.org/officeDocument/2006/relationships" xmlns:m="http://schemas.openxmlformats.org/officeDocument/2006/math" xmlns:v="urn:schemas-microsoft-com:vml" xmlns:wp14="http://schemas.microsoft.com/office/word/2010/wordprocessingDrawing" xmlns:wp="http://schemas.openxmlformats.org/drawingml/2006/wordprocessingDrawing" xmlns:w10="urn:schemas-microsoft-com:office:word" xmlns:w="http://schemas.openxmlformats.org/wordprocessingml/2006/main" xmlns:w14="http://schemas.microsoft.com/office/word/2010/wordml" xmlns:w15="http://schemas.microsoft.com/office/word/2012/wordml" xmlns:w16cex="http://schemas.microsoft.com/office/word/2018/wordml/cex" xmlns:w16cid="http://schemas.microsoft.com/office/word/2016/wordml/cid" xmlns:w16="http://schemas.microsoft.com/office/word/2018/wordml" xmlns:w16du="http://schemas.microsoft.com/office/word/2023/wordml/word16du" xmlns:w16sdtdh="http://schemas.microsoft.com/office/word/2020/wordml/sdtdatahash" xmlns:w16se="http://schemas.microsoft.com/office/word/2015/wordml/symex" xmlns:wpg="http://schemas.microsoft.com/office/word/2010/wordprocessingGroup" xmlns:wpi="http://schemas.microsoft.com/office/word/2010/wordprocessingInk" xmlns:wne="http://schemas.microsoft.com/office/word/2006/wordml" xmlns:wps="http://schemas.microsoft.com/office/word/2010/wordprocessingShape" mc:Ignorable="w14 w15 w16se w16cid w16 w16cex w16sdtdh wp14">
   <w:body>
     <w:p>
       <w:pPr>
         <w:jc w:val="center"/>
       </w:pPr>
       <w:r>
-        <w:t xml:space="preserve">Guide for Adding Folders </w:t>
-      </w:r>
-      <w:proofErr w:type="gramStart"/>
-      <w:r>
-        <w:t>To</w:t>
-      </w:r>
-      <w:proofErr w:type="gramEnd"/>
-      <w:r>
-        <w:t xml:space="preserve"> STM Project</w:t>
+        <w:t>Guide for Adding Folders To STM Project</w:t>
       </w:r>
     </w:p>
     <w:p>
@@ -205,6 +197,327 @@
                     <a:xfrm>
                       <a:off x="0" y="0"/>
                       <a:ext cx="5762625" cy="6419850"/>
+                    </a:xfrm>
+                    <a:prstGeom prst="rect">
+                      <a:avLst/>
+                    </a:prstGeom>
+                  </pic:spPr>
+                </pic:pic>
+              </a:graphicData>
+            </a:graphic>
+          </wp:inline>
+        </w:drawing>
+      </w:r>
+    </w:p>
+    <w:p>
+      <w:r>
+        <w:br w:type="page"/>
+      </w:r>
+    </w:p>
+    <w:p>
+      <w:r>
+        <w:lastRenderedPageBreak/>
+        <w:t xml:space="preserve">5] Right Click on Project </w:t>
+      </w:r>
+      <w:r>
+        <w:sym w:font="Wingdings" w:char="F0E0"/>
+      </w:r>
+      <w:r>
+        <w:t xml:space="preserve"> Properties</w:t>
+      </w:r>
+      <w:r>
+        <w:rPr>
+          <w:noProof/>
+        </w:rPr>
+        <w:drawing>
+          <wp:inline distT="0" distB="0" distL="0" distR="0" wp14:anchorId="58A0A4C9" wp14:editId="1958B183">
+            <wp:extent cx="5429250" cy="3053953"/>
+            <wp:effectExtent l="0" t="0" r="0" b="0"/>
+            <wp:docPr id="804241253" name="Picture 1"/>
+            <wp:cNvGraphicFramePr>
+              <a:graphicFrameLocks xmlns:a="http://schemas.openxmlformats.org/drawingml/2006/main" noChangeAspect="1"/>
+            </wp:cNvGraphicFramePr>
+            <a:graphic xmlns:a="http://schemas.openxmlformats.org/drawingml/2006/main">
+              <a:graphicData uri="http://schemas.openxmlformats.org/drawingml/2006/picture">
+                <pic:pic xmlns:pic="http://schemas.openxmlformats.org/drawingml/2006/picture">
+                  <pic:nvPicPr>
+                    <pic:cNvPr id="804241253" name=""/>
+                    <pic:cNvPicPr/>
+                  </pic:nvPicPr>
+                  <pic:blipFill>
+                    <a:blip r:embed="rId8"/>
+                    <a:stretch>
+                      <a:fillRect/>
+                    </a:stretch>
+                  </pic:blipFill>
+                  <pic:spPr>
+                    <a:xfrm>
+                      <a:off x="0" y="0"/>
+                      <a:ext cx="5432724" cy="3055907"/>
+                    </a:xfrm>
+                    <a:prstGeom prst="rect">
+                      <a:avLst/>
+                    </a:prstGeom>
+                  </pic:spPr>
+                </pic:pic>
+              </a:graphicData>
+            </a:graphic>
+          </wp:inline>
+        </w:drawing>
+      </w:r>
+      <w:r>
+        <w:t xml:space="preserve"> </w:t>
+      </w:r>
+    </w:p>
+    <w:p>
+      <w:r>
+        <w:t xml:space="preserve">6] </w:t>
+      </w:r>
+      <w:r>
+        <w:t>Choose Paths and Symbols</w:t>
+      </w:r>
+    </w:p>
+    <w:p>
+      <w:r>
+        <w:rPr>
+          <w:noProof/>
+        </w:rPr>
+        <w:drawing>
+          <wp:inline distT="0" distB="0" distL="0" distR="0" wp14:anchorId="49D39022" wp14:editId="56E74269">
+            <wp:extent cx="3542304" cy="3733800"/>
+            <wp:effectExtent l="0" t="0" r="1270" b="0"/>
+            <wp:docPr id="1891616881" name="Picture 1"/>
+            <wp:cNvGraphicFramePr>
+              <a:graphicFrameLocks xmlns:a="http://schemas.openxmlformats.org/drawingml/2006/main" noChangeAspect="1"/>
+            </wp:cNvGraphicFramePr>
+            <a:graphic xmlns:a="http://schemas.openxmlformats.org/drawingml/2006/main">
+              <a:graphicData uri="http://schemas.openxmlformats.org/drawingml/2006/picture">
+                <pic:pic xmlns:pic="http://schemas.openxmlformats.org/drawingml/2006/picture">
+                  <pic:nvPicPr>
+                    <pic:cNvPr id="1891616881" name=""/>
+                    <pic:cNvPicPr/>
+                  </pic:nvPicPr>
+                  <pic:blipFill>
+                    <a:blip r:embed="rId9"/>
+                    <a:stretch>
+                      <a:fillRect/>
+                    </a:stretch>
+                  </pic:blipFill>
+                  <pic:spPr>
+                    <a:xfrm>
+                      <a:off x="0" y="0"/>
+                      <a:ext cx="3550005" cy="3741917"/>
+                    </a:xfrm>
+                    <a:prstGeom prst="rect">
+                      <a:avLst/>
+                    </a:prstGeom>
+                  </pic:spPr>
+                </pic:pic>
+              </a:graphicData>
+            </a:graphic>
+          </wp:inline>
+        </w:drawing>
+      </w:r>
+    </w:p>
+    <w:p>
+      <w:r>
+        <w:br w:type="page"/>
+      </w:r>
+    </w:p>
+    <w:p>
+      <w:r>
+        <w:lastRenderedPageBreak/>
+        <w:t>7] Tick the following options</w:t>
+      </w:r>
+      <w:r>
+        <w:t xml:space="preserve"> and choose workspace</w:t>
+      </w:r>
+    </w:p>
+    <w:p>
+      <w:r>
+        <w:rPr>
+          <w:noProof/>
+        </w:rPr>
+        <w:drawing>
+          <wp:inline distT="0" distB="0" distL="0" distR="0" wp14:anchorId="5D2D3B4A" wp14:editId="2B4867D1">
+            <wp:extent cx="3352800" cy="2028825"/>
+            <wp:effectExtent l="0" t="0" r="0" b="9525"/>
+            <wp:docPr id="1635337507" name="Picture 1"/>
+            <wp:cNvGraphicFramePr>
+              <a:graphicFrameLocks xmlns:a="http://schemas.openxmlformats.org/drawingml/2006/main" noChangeAspect="1"/>
+            </wp:cNvGraphicFramePr>
+            <a:graphic xmlns:a="http://schemas.openxmlformats.org/drawingml/2006/main">
+              <a:graphicData uri="http://schemas.openxmlformats.org/drawingml/2006/picture">
+                <pic:pic xmlns:pic="http://schemas.openxmlformats.org/drawingml/2006/picture">
+                  <pic:nvPicPr>
+                    <pic:cNvPr id="1635337507" name=""/>
+                    <pic:cNvPicPr/>
+                  </pic:nvPicPr>
+                  <pic:blipFill>
+                    <a:blip r:embed="rId10"/>
+                    <a:stretch>
+                      <a:fillRect/>
+                    </a:stretch>
+                  </pic:blipFill>
+                  <pic:spPr>
+                    <a:xfrm>
+                      <a:off x="0" y="0"/>
+                      <a:ext cx="3352800" cy="2028825"/>
+                    </a:xfrm>
+                    <a:prstGeom prst="rect">
+                      <a:avLst/>
+                    </a:prstGeom>
+                  </pic:spPr>
+                </pic:pic>
+              </a:graphicData>
+            </a:graphic>
+          </wp:inline>
+        </w:drawing>
+      </w:r>
+    </w:p>
+    <w:p>
+      <w:r>
+        <w:t xml:space="preserve">8] </w:t>
+      </w:r>
+      <w:r>
+        <w:t>Select .h include paths</w:t>
+      </w:r>
+      <w:r>
+        <w:br/>
+      </w:r>
+      <w:r>
+        <w:rPr>
+          <w:noProof/>
+        </w:rPr>
+        <w:drawing>
+          <wp:inline distT="0" distB="0" distL="0" distR="0" wp14:anchorId="0BC53B31" wp14:editId="287C7D0D">
+            <wp:extent cx="3714750" cy="4200525"/>
+            <wp:effectExtent l="0" t="0" r="0" b="9525"/>
+            <wp:docPr id="1731175847" name="Picture 1"/>
+            <wp:cNvGraphicFramePr>
+              <a:graphicFrameLocks xmlns:a="http://schemas.openxmlformats.org/drawingml/2006/main" noChangeAspect="1"/>
+            </wp:cNvGraphicFramePr>
+            <a:graphic xmlns:a="http://schemas.openxmlformats.org/drawingml/2006/main">
+              <a:graphicData uri="http://schemas.openxmlformats.org/drawingml/2006/picture">
+                <pic:pic xmlns:pic="http://schemas.openxmlformats.org/drawingml/2006/picture">
+                  <pic:nvPicPr>
+                    <pic:cNvPr id="1731175847" name=""/>
+                    <pic:cNvPicPr/>
+                  </pic:nvPicPr>
+                  <pic:blipFill>
+                    <a:blip r:embed="rId11"/>
+                    <a:stretch>
+                      <a:fillRect/>
+                    </a:stretch>
+                  </pic:blipFill>
+                  <pic:spPr>
+                    <a:xfrm>
+                      <a:off x="0" y="0"/>
+                      <a:ext cx="3714750" cy="4200525"/>
+                    </a:xfrm>
+                    <a:prstGeom prst="rect">
+                      <a:avLst/>
+                    </a:prstGeom>
+                  </pic:spPr>
+                </pic:pic>
+              </a:graphicData>
+            </a:graphic>
+          </wp:inline>
+        </w:drawing>
+      </w:r>
+    </w:p>
+    <w:p>
+      <w:r>
+        <w:br w:type="page"/>
+      </w:r>
+    </w:p>
+    <w:p>
+      <w:r>
+        <w:lastRenderedPageBreak/>
+        <w:t>9] Go to Source Location and Choose Link Folder option.</w:t>
+      </w:r>
+    </w:p>
+    <w:p>
+      <w:r>
+        <w:rPr>
+          <w:noProof/>
+        </w:rPr>
+        <w:drawing>
+          <wp:inline distT="0" distB="0" distL="0" distR="0" wp14:anchorId="1E827367" wp14:editId="1D6A7D18">
+            <wp:extent cx="4059456" cy="4267200"/>
+            <wp:effectExtent l="0" t="0" r="0" b="0"/>
+            <wp:docPr id="391400683" name="Picture 1"/>
+            <wp:cNvGraphicFramePr>
+              <a:graphicFrameLocks xmlns:a="http://schemas.openxmlformats.org/drawingml/2006/main" noChangeAspect="1"/>
+            </wp:cNvGraphicFramePr>
+            <a:graphic xmlns:a="http://schemas.openxmlformats.org/drawingml/2006/main">
+              <a:graphicData uri="http://schemas.openxmlformats.org/drawingml/2006/picture">
+                <pic:pic xmlns:pic="http://schemas.openxmlformats.org/drawingml/2006/picture">
+                  <pic:nvPicPr>
+                    <pic:cNvPr id="391400683" name=""/>
+                    <pic:cNvPicPr/>
+                  </pic:nvPicPr>
+                  <pic:blipFill>
+                    <a:blip r:embed="rId12"/>
+                    <a:stretch>
+                      <a:fillRect/>
+                    </a:stretch>
+                  </pic:blipFill>
+                  <pic:spPr>
+                    <a:xfrm>
+                      <a:off x="0" y="0"/>
+                      <a:ext cx="4067538" cy="4275696"/>
+                    </a:xfrm>
+                    <a:prstGeom prst="rect">
+                      <a:avLst/>
+                    </a:prstGeom>
+                  </pic:spPr>
+                </pic:pic>
+              </a:graphicData>
+            </a:graphic>
+          </wp:inline>
+        </w:drawing>
+      </w:r>
+    </w:p>
+    <w:p/>
+    <w:p>
+      <w:r>
+        <w:t>10]</w:t>
+      </w:r>
+      <w:r>
+        <w:t xml:space="preserve"> Choose link folder in the file system and Browse for the source files paths</w:t>
+      </w:r>
+    </w:p>
+    <w:p>
+      <w:r>
+        <w:rPr>
+          <w:noProof/>
+        </w:rPr>
+        <w:drawing>
+          <wp:inline distT="0" distB="0" distL="0" distR="0" wp14:anchorId="263827AF" wp14:editId="535738A5">
+            <wp:extent cx="4181475" cy="2714625"/>
+            <wp:effectExtent l="0" t="0" r="9525" b="9525"/>
+            <wp:docPr id="1350790468" name="Picture 1"/>
+            <wp:cNvGraphicFramePr>
+              <a:graphicFrameLocks xmlns:a="http://schemas.openxmlformats.org/drawingml/2006/main" noChangeAspect="1"/>
+            </wp:cNvGraphicFramePr>
+            <a:graphic xmlns:a="http://schemas.openxmlformats.org/drawingml/2006/main">
+              <a:graphicData uri="http://schemas.openxmlformats.org/drawingml/2006/picture">
+                <pic:pic xmlns:pic="http://schemas.openxmlformats.org/drawingml/2006/picture">
+                  <pic:nvPicPr>
+                    <pic:cNvPr id="1350790468" name=""/>
+                    <pic:cNvPicPr/>
+                  </pic:nvPicPr>
+                  <pic:blipFill>
+                    <a:blip r:embed="rId13"/>
+                    <a:stretch>
+                      <a:fillRect/>
+                    </a:stretch>
+                  </pic:blipFill>
+                  <pic:spPr>
+                    <a:xfrm>
+                      <a:off x="0" y="0"/>
+                      <a:ext cx="4181475" cy="2714625"/>
                     </a:xfrm>
                     <a:prstGeom prst="rect">
                       <a:avLst/>

</xml_diff>